<commit_message>
Modificar metadatos, ajustar configuraciones y agregar scripts de soporte en varias páginas
</commit_message>
<xml_diff>
--- a/_site/blog/posts/2022-01-23-cadena de suministros/index.docx
+++ b/_site/blog/posts/2022-01-23-cadena de suministros/index.docx
@@ -235,6 +235,14 @@
       </w:pPr>
       <w:r>
         <w:t xml:space="preserve">Cadena de suministros</w:t>
+      </w:r>
+    </w:p>
+    <w:p>
+      <w:pPr>
+        <w:pStyle w:val="FirstParagraph"/>
+      </w:pPr>
+      <w:r>
+        <w:t xml:space="preserve">hola como estas</w:t>
       </w:r>
     </w:p>
     <w:bookmarkStart w:id="27" w:name="conceptos-básicos"/>

</xml_diff>

<commit_message>
Actualizar metadatos de autor en publicaciones y ajustar archivos PDF y DOCX
</commit_message>
<xml_diff>
--- a/_site/blog/posts/2022-01-23-cadena de suministros/index.docx
+++ b/_site/blog/posts/2022-01-23-cadena de suministros/index.docx
@@ -66,7 +66,7 @@
         <w:pStyle w:val="Author"/>
       </w:pPr>
       <w:r>
-        <w:t xml:space="preserve">Edison Achalma</w:t>
+        <w:t xml:space="preserve">Jane Doe</w:t>
       </w:r>
     </w:p>
     <w:p>
@@ -86,7 +86,7 @@
       </w:r>
     </w:p>
     <w:bookmarkEnd w:id="20"/>
-    <w:bookmarkStart w:id="24" w:name="author-note"/>
+    <w:bookmarkStart w:id="21" w:name="author-note"/>
     <w:p>
       <w:pPr>
         <w:pStyle w:val="Heading1"/>
@@ -100,87 +100,21 @@
         <w:pStyle w:val="FirstParagraph"/>
       </w:pPr>
       <w:r>
-        <w:t xml:space="preserve">Edison Achalma</w:t>
-      </w:r>
-      <w:r>
-        <w:t xml:space="preserve"> </w:t>
-      </w:r>
-      <w:bookmarkStart w:id="21" w:name="orchid"/>
-      <w:r>
-        <w:t xml:space="preserve">Orcid ID Logo: A green circle with white letters ID</w:t>
-      </w:r>
-      <w:bookmarkEnd w:id="21"/>
-      <w:r>
-        <w:t xml:space="preserve"> </w:t>
-      </w:r>
-      <w:hyperlink r:id="rId22">
-        <w:r>
-          <w:rPr>
-            <w:rStyle w:val="Hyperlink"/>
-          </w:rPr>
-          <w:t xml:space="preserve">https://orcid.org/0000-0001-6996-3364</w:t>
-        </w:r>
-      </w:hyperlink>
+        <w:t xml:space="preserve">El autor no tienen conflictos de intereses que revelar.</w:t>
+      </w:r>
     </w:p>
     <w:p>
       <w:pPr>
         <w:pStyle w:val="BodyText"/>
       </w:pPr>
-      <w:r>
-        <w:t xml:space="preserve">El autor no tienen conflictos de intereses que revelar.</w:t>
-      </w:r>
-    </w:p>
-    <w:p>
-      <w:pPr>
-        <w:pStyle w:val="BodyText"/>
-      </w:pPr>
-      <w:r>
-        <w:t xml:space="preserve">Los roles de autor se clasificaron utilizando la taxonomía de roles de colaborador (CRediT; https://credit.niso.org/) de la siguiente manera: </w:t>
-      </w:r>
-      <w:r>
-        <w:rPr>
-          <w:i/>
-          <w:iCs/>
-        </w:rPr>
-        <w:t xml:space="preserve">Edison Achalma</w:t>
-      </w:r>
-      <w:r>
-        <w:rPr>
-          <w:b/>
-          <w:bCs/>
-        </w:rPr>
-        <w:t xml:space="preserve">: </w:t>
-      </w:r>
-      <w:r>
-        <w:t xml:space="preserve">conceptualización y redacción</w:t>
-      </w:r>
-    </w:p>
-    <w:p>
-      <w:pPr>
-        <w:pStyle w:val="BodyText"/>
-      </w:pPr>
-      <w:r>
-        <w:t xml:space="preserve">La correspondencia relativa a este artículo debe dirigirse a Edison Achalma, Economía, Universidad Nacional de San Cristóbal de Huamanga, Portal Independencia N 57, Ayacucho, AYA, Perú, Email:</w:t>
-      </w:r>
-      <w:r>
-        <w:t xml:space="preserve"> </w:t>
-      </w:r>
-      <w:hyperlink r:id="rId23">
-        <w:r>
-          <w:rPr>
-            <w:rStyle w:val="Hyperlink"/>
-          </w:rPr>
-          <w:t xml:space="preserve">achalmed.18@gmail.com</w:t>
-        </w:r>
-      </w:hyperlink>
     </w:p>
     <w:p>
       <w:r>
         <w:br w:type="page"/>
       </w:r>
     </w:p>
-    <w:bookmarkEnd w:id="24"/>
-    <w:bookmarkStart w:id="25" w:name="abstract"/>
+    <w:bookmarkEnd w:id="21"/>
+    <w:bookmarkStart w:id="22" w:name="abstract"/>
     <w:p>
       <w:pPr>
         <w:pStyle w:val="Heading1"/>
@@ -217,8 +151,8 @@
         <w:br w:type="page"/>
       </w:r>
     </w:p>
-    <w:bookmarkEnd w:id="25"/>
-    <w:bookmarkStart w:id="26" w:name="firstheader"/>
+    <w:bookmarkEnd w:id="22"/>
+    <w:bookmarkStart w:id="23" w:name="firstheader"/>
     <w:p>
       <w:pPr>
         <w:pStyle w:val="Heading1"/>
@@ -227,8 +161,8 @@
         <w:t xml:space="preserve">Cadena de suministros</w:t>
       </w:r>
     </w:p>
-    <w:bookmarkEnd w:id="26"/>
-    <w:bookmarkStart w:id="46" w:name="cadena-de-suministros"/>
+    <w:bookmarkEnd w:id="23"/>
+    <w:bookmarkStart w:id="43" w:name="cadena-de-suministros"/>
     <w:p>
       <w:pPr>
         <w:pStyle w:val="Heading1"/>
@@ -245,7 +179,7 @@
         <w:t xml:space="preserve">hola como estas</w:t>
       </w:r>
     </w:p>
-    <w:bookmarkStart w:id="27" w:name="conceptos-básicos"/>
+    <w:bookmarkStart w:id="24" w:name="conceptos-básicos"/>
     <w:p>
       <w:pPr>
         <w:pStyle w:val="Heading2"/>
@@ -278,8 +212,8 @@
         <w:t xml:space="preserve">Conjunto de empresas eficientemente integradas por los proveedores, los fabricantes, distribuidores y vendedores mayoristas o detallistas coordinados que busca ubicar uno o más productos en las cantidades correctas, en los lugares correctos y en el tiempo preciso, buscando el menor costo de las actividades de valor de los integrantes de la cadena y satisfacer los requerimientos de los consumidores. Lambert y Pohlen, (2001).</w:t>
       </w:r>
     </w:p>
-    <w:bookmarkEnd w:id="27"/>
-    <w:bookmarkStart w:id="36" w:name="etapas-de-la-cadena-de-suministro"/>
+    <w:bookmarkEnd w:id="24"/>
+    <w:bookmarkStart w:id="33" w:name="etapas-de-la-cadena-de-suministro"/>
     <w:p>
       <w:pPr>
         <w:pStyle w:val="Heading2"/>
@@ -288,7 +222,7 @@
         <w:t xml:space="preserve">Etapas de la Cadena de Suministro</w:t>
       </w:r>
     </w:p>
-    <w:bookmarkStart w:id="31" w:name="fig-myimportedimage"/>
+    <w:bookmarkStart w:id="28" w:name="fig-myimportedimage"/>
     <w:p>
       <w:pPr>
         <w:pStyle w:val="FigureTitle"/>
@@ -314,18 +248,18 @@
           <wp:inline>
             <wp:extent cx="4991100" cy="2501900"/>
             <wp:effectExtent b="0" l="0" r="0" t="0"/>
-            <wp:docPr descr="" title="" id="29" name="Picture"/>
+            <wp:docPr descr="" title="" id="26" name="Picture"/>
             <a:graphic>
               <a:graphicData uri="http://schemas.openxmlformats.org/drawingml/2006/picture">
                 <pic:pic>
                   <pic:nvPicPr>
-                    <pic:cNvPr descr="index_files/figure-html/image-20250330132806207.png" id="30" name="Picture"/>
+                    <pic:cNvPr descr="index_files/figure-html/image-20250330132806207.png" id="27" name="Picture"/>
                     <pic:cNvPicPr>
                       <a:picLocks noChangeArrowheads="1" noChangeAspect="1"/>
                     </pic:cNvPicPr>
                   </pic:nvPicPr>
                   <pic:blipFill>
-                    <a:blip r:embed="rId28"/>
+                    <a:blip r:embed="rId25"/>
                     <a:stretch>
                       <a:fillRect/>
                     </a:stretch>
@@ -352,7 +286,7 @@
         </w:drawing>
       </w:r>
     </w:p>
-    <w:bookmarkEnd w:id="31"/>
+    <w:bookmarkEnd w:id="28"/>
     <w:p>
       <w:pPr>
         <w:pStyle w:val="FigureNote"/>
@@ -368,7 +302,7 @@
         <w:t xml:space="preserve">. Adaptación de acuerdo a Chopra y Meindel (2008)</w:t>
       </w:r>
     </w:p>
-    <w:bookmarkStart w:id="32" w:name="abastecimiento-o-suministro"/>
+    <w:bookmarkStart w:id="29" w:name="abastecimiento-o-suministro"/>
     <w:p>
       <w:pPr>
         <w:pStyle w:val="Heading3"/>
@@ -393,87 +327,87 @@
         <w:t xml:space="preserve">La etapa de abastecimiento se concentra en cómo, donde y cuando se consiguen y suministran las materias primas para fabricación de los productos terminados. Es la etapa relacionada con la función de compra, adquisición o abastecimiento de materias primas, insumos y soluciones complejas para el desarrollo de las actividades de fabricación o producción Bowersox et al., (2007).</w:t>
       </w:r>
     </w:p>
+    <w:bookmarkEnd w:id="29"/>
+    <w:bookmarkStart w:id="30" w:name="fabricación"/>
+    <w:p>
+      <w:pPr>
+        <w:pStyle w:val="Heading3"/>
+      </w:pPr>
+      <w:r>
+        <w:t xml:space="preserve">Fabricación:</w:t>
+      </w:r>
+    </w:p>
+    <w:p>
+      <w:pPr>
+        <w:pStyle w:val="FirstParagraph"/>
+      </w:pPr>
+      <w:r>
+        <w:t xml:space="preserve">Es el momento en sí de hacer físico el producto. Producirlo y hacerlo real.</w:t>
+      </w:r>
+    </w:p>
+    <w:p>
+      <w:pPr>
+        <w:pStyle w:val="BodyText"/>
+      </w:pPr>
+      <w:r>
+        <w:t xml:space="preserve">En esta etapa se convierten las materias primas en productos terminados. Más allá del proceso propio de producción que una compañía manufacturera o de servicios pueda establecer, la cadena de abastecimiento se enfoca en definir los procesos que existe entre esta etapa de la cadena y la etapa de abastecimiento y posteriormente la de distribuidores. De esta forma las empresas, deben establecer canales que les ETAPAS ABASTECIMIENTO FABRICACIÓN DISTRIBUCIÓN CONSUMIDOR Cadenas de Suministro 15 permitan controlar los frentes importantes que una cadena de abastecimiento requiera, las cuales se pueden consolidar en las etapas Cala, (2005).</w:t>
+      </w:r>
+    </w:p>
+    <w:bookmarkEnd w:id="30"/>
+    <w:bookmarkStart w:id="31" w:name="distribución"/>
+    <w:p>
+      <w:pPr>
+        <w:pStyle w:val="Heading3"/>
+      </w:pPr>
+      <w:r>
+        <w:t xml:space="preserve">Distribución:</w:t>
+      </w:r>
+    </w:p>
+    <w:p>
+      <w:pPr>
+        <w:pStyle w:val="FirstParagraph"/>
+      </w:pPr>
+      <w:r>
+        <w:t xml:space="preserve">Con el producto ya acabado es el momento de almacenarlo a la espera de que pase por el control de calidad.</w:t>
+      </w:r>
+    </w:p>
+    <w:p>
+      <w:pPr>
+        <w:pStyle w:val="BodyText"/>
+      </w:pPr>
+      <w:r>
+        <w:t xml:space="preserve">Se encarga de que dichos productos terminados lleguen al consumidor atreves de una red de distribuidores, almacenes y comercios minoristas. Una vez finalizado el proceso de producción el producto final debe ser transportado hasta su destino final, de acuerdo con el acuerdo realizado entre el productor y el cliente, quienes determinan el lugar de entrega y el medio de transporte para su llegada Díaz et al., (2008).</w:t>
+      </w:r>
+    </w:p>
+    <w:bookmarkEnd w:id="31"/>
+    <w:bookmarkStart w:id="32" w:name="consumidor"/>
+    <w:p>
+      <w:pPr>
+        <w:pStyle w:val="Heading3"/>
+      </w:pPr>
+      <w:r>
+        <w:t xml:space="preserve">Consumidor:</w:t>
+      </w:r>
+    </w:p>
+    <w:p>
+      <w:pPr>
+        <w:pStyle w:val="FirstParagraph"/>
+      </w:pPr>
+      <w:r>
+        <w:t xml:space="preserve">Con la mercadería ya acabada y controlado ahora queda distribuirlo a los diferentes puntos de venta.</w:t>
+      </w:r>
+    </w:p>
+    <w:p>
+      <w:pPr>
+        <w:pStyle w:val="BodyText"/>
+      </w:pPr>
+      <w:r>
+        <w:t xml:space="preserve">Es una persona u organización que demanda bienes o servicios proporcionados por el productor o el proveedor de bienes o servicios. Es decir, es cualquiera que se ve afectado por el servicio, el producto o el proceso Juran J. (2007).</w:t>
+      </w:r>
+    </w:p>
     <w:bookmarkEnd w:id="32"/>
-    <w:bookmarkStart w:id="33" w:name="fabricación"/>
-    <w:p>
-      <w:pPr>
-        <w:pStyle w:val="Heading3"/>
-      </w:pPr>
-      <w:r>
-        <w:t xml:space="preserve">Fabricación:</w:t>
-      </w:r>
-    </w:p>
-    <w:p>
-      <w:pPr>
-        <w:pStyle w:val="FirstParagraph"/>
-      </w:pPr>
-      <w:r>
-        <w:t xml:space="preserve">Es el momento en sí de hacer físico el producto. Producirlo y hacerlo real.</w:t>
-      </w:r>
-    </w:p>
-    <w:p>
-      <w:pPr>
-        <w:pStyle w:val="BodyText"/>
-      </w:pPr>
-      <w:r>
-        <w:t xml:space="preserve">En esta etapa se convierten las materias primas en productos terminados. Más allá del proceso propio de producción que una compañía manufacturera o de servicios pueda establecer, la cadena de abastecimiento se enfoca en definir los procesos que existe entre esta etapa de la cadena y la etapa de abastecimiento y posteriormente la de distribuidores. De esta forma las empresas, deben establecer canales que les ETAPAS ABASTECIMIENTO FABRICACIÓN DISTRIBUCIÓN CONSUMIDOR Cadenas de Suministro 15 permitan controlar los frentes importantes que una cadena de abastecimiento requiera, las cuales se pueden consolidar en las etapas Cala, (2005).</w:t>
-      </w:r>
-    </w:p>
     <w:bookmarkEnd w:id="33"/>
-    <w:bookmarkStart w:id="34" w:name="distribución"/>
-    <w:p>
-      <w:pPr>
-        <w:pStyle w:val="Heading3"/>
-      </w:pPr>
-      <w:r>
-        <w:t xml:space="preserve">Distribución:</w:t>
-      </w:r>
-    </w:p>
-    <w:p>
-      <w:pPr>
-        <w:pStyle w:val="FirstParagraph"/>
-      </w:pPr>
-      <w:r>
-        <w:t xml:space="preserve">Con el producto ya acabado es el momento de almacenarlo a la espera de que pase por el control de calidad.</w:t>
-      </w:r>
-    </w:p>
-    <w:p>
-      <w:pPr>
-        <w:pStyle w:val="BodyText"/>
-      </w:pPr>
-      <w:r>
-        <w:t xml:space="preserve">Se encarga de que dichos productos terminados lleguen al consumidor atreves de una red de distribuidores, almacenes y comercios minoristas. Una vez finalizado el proceso de producción el producto final debe ser transportado hasta su destino final, de acuerdo con el acuerdo realizado entre el productor y el cliente, quienes determinan el lugar de entrega y el medio de transporte para su llegada Díaz et al., (2008).</w:t>
-      </w:r>
-    </w:p>
-    <w:bookmarkEnd w:id="34"/>
-    <w:bookmarkStart w:id="35" w:name="consumidor"/>
-    <w:p>
-      <w:pPr>
-        <w:pStyle w:val="Heading3"/>
-      </w:pPr>
-      <w:r>
-        <w:t xml:space="preserve">Consumidor:</w:t>
-      </w:r>
-    </w:p>
-    <w:p>
-      <w:pPr>
-        <w:pStyle w:val="FirstParagraph"/>
-      </w:pPr>
-      <w:r>
-        <w:t xml:space="preserve">Con la mercadería ya acabada y controlado ahora queda distribuirlo a los diferentes puntos de venta.</w:t>
-      </w:r>
-    </w:p>
-    <w:p>
-      <w:pPr>
-        <w:pStyle w:val="BodyText"/>
-      </w:pPr>
-      <w:r>
-        <w:t xml:space="preserve">Es una persona u organización que demanda bienes o servicios proporcionados por el productor o el proveedor de bienes o servicios. Es decir, es cualquiera que se ve afectado por el servicio, el producto o el proceso Juran J. (2007).</w:t>
-      </w:r>
-    </w:p>
-    <w:bookmarkEnd w:id="35"/>
-    <w:bookmarkEnd w:id="36"/>
-    <w:bookmarkStart w:id="40" w:name="tipos-de-cadenas-de-suministros"/>
+    <w:bookmarkStart w:id="37" w:name="tipos-de-cadenas-de-suministros"/>
     <w:p>
       <w:pPr>
         <w:pStyle w:val="Heading2"/>
@@ -482,7 +416,7 @@
         <w:t xml:space="preserve">Tipos de cadenas de suministros</w:t>
       </w:r>
     </w:p>
-    <w:bookmarkStart w:id="37" w:name="empresas-industriales"/>
+    <w:bookmarkStart w:id="34" w:name="empresas-industriales"/>
     <w:p>
       <w:pPr>
         <w:pStyle w:val="Heading3"/>
@@ -515,45 +449,45 @@
         <w:t xml:space="preserve">con mucha logística, que dependerán del tamaño de la empresa, de las líneas de producción con que cuentan y mercado al que van dirigidos sus productos. Generalmente incluye funciones como, desarrollo de nuevos productos, la mercadotecnia, importación, fabricación, la distribución, las finanzas y el servicio al cliente.</w:t>
       </w:r>
     </w:p>
+    <w:bookmarkEnd w:id="34"/>
+    <w:bookmarkStart w:id="35" w:name="empresas-comercializadoras"/>
+    <w:p>
+      <w:pPr>
+        <w:pStyle w:val="Heading3"/>
+      </w:pPr>
+      <w:r>
+        <w:t xml:space="preserve">Empresas comercializadoras:</w:t>
+      </w:r>
+    </w:p>
+    <w:p>
+      <w:pPr>
+        <w:pStyle w:val="FirstParagraph"/>
+      </w:pPr>
+      <w:r>
+        <w:t xml:space="preserve">En este caso son menos elaboradas, no maneja la parte productiva, maneja mayormente la obtención y venta de productos. Abarca funciones destinadas a la recepción de una solicitud del cliente y el cumplimiento de dicha solicitud.</w:t>
+      </w:r>
+    </w:p>
+    <w:bookmarkEnd w:id="35"/>
+    <w:bookmarkStart w:id="36" w:name="empresas-de-servicios"/>
+    <w:p>
+      <w:pPr>
+        <w:pStyle w:val="Heading3"/>
+      </w:pPr>
+      <w:r>
+        <w:t xml:space="preserve">Empresas de servicios:</w:t>
+      </w:r>
+    </w:p>
+    <w:p>
+      <w:pPr>
+        <w:pStyle w:val="FirstParagraph"/>
+      </w:pPr>
+      <w:r>
+        <w:t xml:space="preserve">Estas cuentan con cadenas muy cortas. Es más, una cadena jerárquica y depende del recurso humano.</w:t>
+      </w:r>
+    </w:p>
+    <w:bookmarkEnd w:id="36"/>
     <w:bookmarkEnd w:id="37"/>
-    <w:bookmarkStart w:id="38" w:name="empresas-comercializadoras"/>
-    <w:p>
-      <w:pPr>
-        <w:pStyle w:val="Heading3"/>
-      </w:pPr>
-      <w:r>
-        <w:t xml:space="preserve">Empresas comercializadoras:</w:t>
-      </w:r>
-    </w:p>
-    <w:p>
-      <w:pPr>
-        <w:pStyle w:val="FirstParagraph"/>
-      </w:pPr>
-      <w:r>
-        <w:t xml:space="preserve">En este caso son menos elaboradas, no maneja la parte productiva, maneja mayormente la obtención y venta de productos. Abarca funciones destinadas a la recepción de una solicitud del cliente y el cumplimiento de dicha solicitud.</w:t>
-      </w:r>
-    </w:p>
-    <w:bookmarkEnd w:id="38"/>
-    <w:bookmarkStart w:id="39" w:name="empresas-de-servicios"/>
-    <w:p>
-      <w:pPr>
-        <w:pStyle w:val="Heading3"/>
-      </w:pPr>
-      <w:r>
-        <w:t xml:space="preserve">Empresas de servicios:</w:t>
-      </w:r>
-    </w:p>
-    <w:p>
-      <w:pPr>
-        <w:pStyle w:val="FirstParagraph"/>
-      </w:pPr>
-      <w:r>
-        <w:t xml:space="preserve">Estas cuentan con cadenas muy cortas. Es más, una cadena jerárquica y depende del recurso humano.</w:t>
-      </w:r>
-    </w:p>
-    <w:bookmarkEnd w:id="39"/>
-    <w:bookmarkEnd w:id="40"/>
-    <w:bookmarkStart w:id="44" w:name="X81e42a5596c61e2cc3540ca15459219662c7508"/>
+    <w:bookmarkStart w:id="41" w:name="X81e42a5596c61e2cc3540ca15459219662c7508"/>
     <w:p>
       <w:pPr>
         <w:pStyle w:val="Heading2"/>
@@ -636,18 +570,18 @@
           <wp:inline>
             <wp:extent cx="5156200" cy="1854200"/>
             <wp:effectExtent b="0" l="0" r="0" t="0"/>
-            <wp:docPr descr="Cadenas de suministro del atún" title="" id="42" name="Picture"/>
+            <wp:docPr descr="Cadenas de suministro del atún" title="" id="39" name="Picture"/>
             <a:graphic>
               <a:graphicData uri="http://schemas.openxmlformats.org/drawingml/2006/picture">
                 <pic:pic>
                   <pic:nvPicPr>
-                    <pic:cNvPr descr="index_files/figure-html/image-20250330133145909.png" id="43" name="Picture"/>
+                    <pic:cNvPr descr="index_files/figure-html/image-20250330133145909.png" id="40" name="Picture"/>
                     <pic:cNvPicPr>
                       <a:picLocks noChangeArrowheads="1" noChangeAspect="1"/>
                     </pic:cNvPicPr>
                   </pic:nvPicPr>
                   <pic:blipFill>
-                    <a:blip r:embed="rId41"/>
+                    <a:blip r:embed="rId38"/>
                     <a:stretch>
                       <a:fillRect/>
                     </a:stretch>
@@ -690,8 +624,8 @@
         <w:t xml:space="preserve">Los trabajadores del transporte desempeñan un papel de suma importancia en estas cadenas de suministro. Estas etapas están conectadas entre sí por trabajadores/as del transporte que trasladan el atún por carretera, ferrocarril, mar y aire entre empresas y ubicaciones.</w:t>
       </w:r>
     </w:p>
-    <w:bookmarkEnd w:id="44"/>
-    <w:bookmarkStart w:id="45" w:name="bibliografías"/>
+    <w:bookmarkEnd w:id="41"/>
+    <w:bookmarkStart w:id="42" w:name="bibliografías"/>
     <w:p>
       <w:pPr>
         <w:pStyle w:val="Heading2"/>
@@ -859,9 +793,9 @@
         <w:t xml:space="preserve">Volume 12, Number 1.</w:t>
       </w:r>
     </w:p>
-    <w:bookmarkEnd w:id="45"/>
-    <w:bookmarkEnd w:id="46"/>
-    <w:bookmarkStart w:id="75" w:name="publicaciones-similares"/>
+    <w:bookmarkEnd w:id="42"/>
+    <w:bookmarkEnd w:id="43"/>
+    <w:bookmarkStart w:id="72" w:name="publicaciones-similares"/>
     <w:p>
       <w:pPr>
         <w:pStyle w:val="Heading1"/>
@@ -886,7 +820,7 @@
           <w:numId w:val="1002"/>
         </w:numPr>
       </w:pPr>
-      <w:hyperlink r:id="rId47">
+      <w:hyperlink r:id="rId44">
         <w:r>
           <w:rPr>
             <w:rStyle w:val="Hyperlink"/>
@@ -903,7 +837,7 @@
       <w:r>
         <w:t xml:space="preserve"> </w:t>
       </w:r>
-      <w:hyperlink r:id="rId48">
+      <w:hyperlink r:id="rId45">
         <w:r>
           <w:rPr>
             <w:rStyle w:val="Hyperlink"/>
@@ -920,7 +854,7 @@
           <w:numId w:val="1002"/>
         </w:numPr>
       </w:pPr>
-      <w:hyperlink r:id="rId49">
+      <w:hyperlink r:id="rId46">
         <w:r>
           <w:rPr>
             <w:rStyle w:val="Hyperlink"/>
@@ -937,7 +871,7 @@
       <w:r>
         <w:t xml:space="preserve"> </w:t>
       </w:r>
-      <w:hyperlink r:id="rId50">
+      <w:hyperlink r:id="rId47">
         <w:r>
           <w:rPr>
             <w:rStyle w:val="Hyperlink"/>
@@ -954,7 +888,7 @@
           <w:numId w:val="1002"/>
         </w:numPr>
       </w:pPr>
-      <w:hyperlink r:id="rId51">
+      <w:hyperlink r:id="rId48">
         <w:r>
           <w:rPr>
             <w:rStyle w:val="Hyperlink"/>
@@ -971,7 +905,7 @@
       <w:r>
         <w:t xml:space="preserve"> </w:t>
       </w:r>
-      <w:hyperlink r:id="rId52">
+      <w:hyperlink r:id="rId49">
         <w:r>
           <w:rPr>
             <w:rStyle w:val="Hyperlink"/>
@@ -988,7 +922,7 @@
           <w:numId w:val="1002"/>
         </w:numPr>
       </w:pPr>
-      <w:hyperlink r:id="rId53">
+      <w:hyperlink r:id="rId50">
         <w:r>
           <w:rPr>
             <w:rStyle w:val="Hyperlink"/>
@@ -1005,7 +939,7 @@
       <w:r>
         <w:t xml:space="preserve"> </w:t>
       </w:r>
-      <w:hyperlink r:id="rId54">
+      <w:hyperlink r:id="rId51">
         <w:r>
           <w:rPr>
             <w:rStyle w:val="Hyperlink"/>
@@ -1022,7 +956,7 @@
           <w:numId w:val="1002"/>
         </w:numPr>
       </w:pPr>
-      <w:hyperlink r:id="rId55">
+      <w:hyperlink r:id="rId52">
         <w:r>
           <w:rPr>
             <w:rStyle w:val="Hyperlink"/>
@@ -1039,7 +973,7 @@
       <w:r>
         <w:t xml:space="preserve"> </w:t>
       </w:r>
-      <w:hyperlink r:id="rId56">
+      <w:hyperlink r:id="rId53">
         <w:r>
           <w:rPr>
             <w:rStyle w:val="Hyperlink"/>
@@ -1056,7 +990,7 @@
           <w:numId w:val="1002"/>
         </w:numPr>
       </w:pPr>
-      <w:hyperlink r:id="rId57">
+      <w:hyperlink r:id="rId54">
         <w:r>
           <w:rPr>
             <w:rStyle w:val="Hyperlink"/>
@@ -1073,7 +1007,7 @@
       <w:r>
         <w:t xml:space="preserve"> </w:t>
       </w:r>
-      <w:hyperlink r:id="rId58">
+      <w:hyperlink r:id="rId55">
         <w:r>
           <w:rPr>
             <w:rStyle w:val="Hyperlink"/>
@@ -1090,7 +1024,7 @@
           <w:numId w:val="1002"/>
         </w:numPr>
       </w:pPr>
-      <w:hyperlink r:id="rId59">
+      <w:hyperlink r:id="rId56">
         <w:r>
           <w:rPr>
             <w:rStyle w:val="Hyperlink"/>
@@ -1107,7 +1041,7 @@
       <w:r>
         <w:t xml:space="preserve"> </w:t>
       </w:r>
-      <w:hyperlink r:id="rId60">
+      <w:hyperlink r:id="rId57">
         <w:r>
           <w:rPr>
             <w:rStyle w:val="Hyperlink"/>
@@ -1124,7 +1058,7 @@
           <w:numId w:val="1002"/>
         </w:numPr>
       </w:pPr>
-      <w:hyperlink r:id="rId61">
+      <w:hyperlink r:id="rId58">
         <w:r>
           <w:rPr>
             <w:rStyle w:val="Hyperlink"/>
@@ -1141,7 +1075,7 @@
       <w:r>
         <w:t xml:space="preserve"> </w:t>
       </w:r>
-      <w:hyperlink r:id="rId62">
+      <w:hyperlink r:id="rId59">
         <w:r>
           <w:rPr>
             <w:rStyle w:val="Hyperlink"/>
@@ -1158,7 +1092,7 @@
           <w:numId w:val="1002"/>
         </w:numPr>
       </w:pPr>
-      <w:hyperlink r:id="rId63">
+      <w:hyperlink r:id="rId60">
         <w:r>
           <w:rPr>
             <w:rStyle w:val="Hyperlink"/>
@@ -1175,7 +1109,7 @@
       <w:r>
         <w:t xml:space="preserve"> </w:t>
       </w:r>
-      <w:hyperlink r:id="rId64">
+      <w:hyperlink r:id="rId61">
         <w:r>
           <w:rPr>
             <w:rStyle w:val="Hyperlink"/>
@@ -1192,7 +1126,7 @@
           <w:numId w:val="1002"/>
         </w:numPr>
       </w:pPr>
-      <w:hyperlink r:id="rId65">
+      <w:hyperlink r:id="rId62">
         <w:r>
           <w:rPr>
             <w:rStyle w:val="Hyperlink"/>
@@ -1209,7 +1143,7 @@
       <w:r>
         <w:t xml:space="preserve"> </w:t>
       </w:r>
-      <w:hyperlink r:id="rId66">
+      <w:hyperlink r:id="rId63">
         <w:r>
           <w:rPr>
             <w:rStyle w:val="Hyperlink"/>
@@ -1226,7 +1160,7 @@
           <w:numId w:val="1002"/>
         </w:numPr>
       </w:pPr>
-      <w:hyperlink r:id="rId67">
+      <w:hyperlink r:id="rId64">
         <w:r>
           <w:rPr>
             <w:rStyle w:val="Hyperlink"/>
@@ -1243,7 +1177,7 @@
       <w:r>
         <w:t xml:space="preserve"> </w:t>
       </w:r>
-      <w:hyperlink r:id="rId68">
+      <w:hyperlink r:id="rId65">
         <w:r>
           <w:rPr>
             <w:rStyle w:val="Hyperlink"/>
@@ -1260,7 +1194,7 @@
           <w:numId w:val="1002"/>
         </w:numPr>
       </w:pPr>
-      <w:hyperlink r:id="rId69">
+      <w:hyperlink r:id="rId66">
         <w:r>
           <w:rPr>
             <w:rStyle w:val="Hyperlink"/>
@@ -1277,7 +1211,7 @@
       <w:r>
         <w:t xml:space="preserve"> </w:t>
       </w:r>
-      <w:hyperlink r:id="rId70">
+      <w:hyperlink r:id="rId67">
         <w:r>
           <w:rPr>
             <w:rStyle w:val="Hyperlink"/>
@@ -1294,7 +1228,7 @@
           <w:numId w:val="1002"/>
         </w:numPr>
       </w:pPr>
-      <w:hyperlink r:id="rId71">
+      <w:hyperlink r:id="rId68">
         <w:r>
           <w:rPr>
             <w:rStyle w:val="Hyperlink"/>
@@ -1311,7 +1245,7 @@
       <w:r>
         <w:t xml:space="preserve"> </w:t>
       </w:r>
-      <w:hyperlink r:id="rId72">
+      <w:hyperlink r:id="rId69">
         <w:r>
           <w:rPr>
             <w:rStyle w:val="Hyperlink"/>
@@ -1328,7 +1262,7 @@
           <w:numId w:val="1002"/>
         </w:numPr>
       </w:pPr>
-      <w:hyperlink r:id="rId73">
+      <w:hyperlink r:id="rId70">
         <w:r>
           <w:rPr>
             <w:rStyle w:val="Hyperlink"/>
@@ -1345,7 +1279,7 @@
       <w:r>
         <w:t xml:space="preserve"> </w:t>
       </w:r>
-      <w:hyperlink r:id="rId74">
+      <w:hyperlink r:id="rId71">
         <w:r>
           <w:rPr>
             <w:rStyle w:val="Hyperlink"/>
@@ -1362,7 +1296,7 @@
         <w:t xml:space="preserve">Esperamos que encuentres estas publicaciones igualmente interesantes y útiles. ¡Disfruta de la lectura!</w:t>
       </w:r>
     </w:p>
-    <w:bookmarkEnd w:id="75"/>
+    <w:bookmarkEnd w:id="72"/>
     <w:sectPr>
       <w:headerReference r:id="rId9" w:type="even"/>
       <w:headerReference r:id="rId11" w:type="default"/>

</xml_diff>

<commit_message>
Eliminar archivos de imagen obsoletos, agregar nuevos archivos de soporte y realizar ajustes menores en la configuración
</commit_message>
<xml_diff>
--- a/_site/blog/posts/2022-01-23-cadena de suministros/index.docx
+++ b/_site/blog/posts/2022-01-23-cadena de suministros/index.docx
@@ -228,7 +228,7 @@
       </w:r>
     </w:p>
     <w:bookmarkEnd w:id="26"/>
-    <w:bookmarkStart w:id="45" w:name="cadena-de-suministros"/>
+    <w:bookmarkStart w:id="46" w:name="cadena-de-suministros"/>
     <w:p>
       <w:pPr>
         <w:pStyle w:val="Heading1"/>
@@ -237,18 +237,21 @@
         <w:t xml:space="preserve">Cadena de suministros</w:t>
       </w:r>
     </w:p>
+    <w:bookmarkStart w:id="27" w:name="conceptos-básicos"/>
+    <w:p>
+      <w:pPr>
+        <w:pStyle w:val="Heading2"/>
+      </w:pPr>
+      <w:r>
+        <w:t xml:space="preserve">Conceptos básicos</w:t>
+      </w:r>
+    </w:p>
     <w:p>
       <w:pPr>
         <w:pStyle w:val="FirstParagraph"/>
       </w:pPr>
       <w:r>
-        <w:t xml:space="preserve">hola icono</w:t>
-      </w:r>
-      <w:r>
-        <w:t xml:space="preserve"> </w:t>
-      </w:r>
-      <w:r>
-        <w:t xml:space="preserve">## Conceptos básicos</w:t>
+        <w:t xml:space="preserve">Según Lambert (1998), la administración de la cadena de suministro (SCM, por sus siglas en inglés), se introdujo originalmente por consultores a principio de los ochentas y subsecuentemente ha ganado mucha atención.</w:t>
       </w:r>
     </w:p>
     <w:p>
@@ -256,7 +259,7 @@
         <w:pStyle w:val="BodyText"/>
       </w:pPr>
       <w:r>
-        <w:t xml:space="preserve">Según Lambert (1998), la administración de la cadena de suministro (SCM, por sus siglas en inglés), se introdujo originalmente por consultores a principio de los ochentas y subsecuentemente ha ganado mucha atención.</w:t>
+        <w:t xml:space="preserve">La cadena de suministro no es una cadena de negocios de persona a persona, ni de relaciones entre una empresa y otra, sino que es una red de unidades de negocio con relaciones múltiples. Ofreciendo la oportunidad de capturar la sinergia de la integración administrativa intra e interempresarial. En ese sentido, consiste en procesos de excelencia y representa una nueva manera de manejar las transacciones comerciales y relaciones con otras unidades de negocio Chase, et.al. (2009).</w:t>
       </w:r>
     </w:p>
     <w:p>
@@ -264,18 +267,11 @@
         <w:pStyle w:val="BodyText"/>
       </w:pPr>
       <w:r>
-        <w:t xml:space="preserve">La cadena de suministro no es una cadena de negocios de persona a persona, ni de relaciones entre una empresa y otra, sino que es una red de unidades de negocio con relaciones múltiples. Ofreciendo la oportunidad de capturar la sinergia de la integración administrativa intra e interempresarial. En ese sentido, consiste en procesos de excelencia y representa una nueva manera de manejar las transacciones comerciales y relaciones con otras unidades de negocio Chase, et.al. (2009).</w:t>
-      </w:r>
-    </w:p>
-    <w:p>
-      <w:pPr>
-        <w:pStyle w:val="BodyText"/>
-      </w:pPr>
-      <w:r>
         <w:t xml:space="preserve">Conjunto de empresas eficientemente integradas por los proveedores, los fabricantes, distribuidores y vendedores mayoristas o detallistas coordinados que busca ubicar uno o más productos en las cantidades correctas, en los lugares correctos y en el tiempo preciso, buscando el menor costo de las actividades de valor de los integrantes de la cadena y satisfacer los requerimientos de los consumidores. Lambert y Pohlen, (2001).</w:t>
       </w:r>
     </w:p>
-    <w:bookmarkStart w:id="35" w:name="etapas-de-la-cadena-de-suministro"/>
+    <w:bookmarkEnd w:id="27"/>
+    <w:bookmarkStart w:id="36" w:name="etapas-de-la-cadena-de-suministro"/>
     <w:p>
       <w:pPr>
         <w:pStyle w:val="Heading2"/>
@@ -284,7 +280,7 @@
         <w:t xml:space="preserve">Etapas de la Cadena de Suministro</w:t>
       </w:r>
     </w:p>
-    <w:bookmarkStart w:id="30" w:name="fig-myimportedimage"/>
+    <w:bookmarkStart w:id="31" w:name="fig-myimportedimage"/>
     <w:p>
       <w:pPr>
         <w:pStyle w:val="FigureTitle"/>
@@ -310,18 +306,18 @@
           <wp:inline>
             <wp:extent cx="4991100" cy="2501900"/>
             <wp:effectExtent b="0" l="0" r="0" t="0"/>
-            <wp:docPr descr="" title="" id="28" name="Picture"/>
+            <wp:docPr descr="" title="" id="29" name="Picture"/>
             <a:graphic>
               <a:graphicData uri="http://schemas.openxmlformats.org/drawingml/2006/picture">
                 <pic:pic>
                   <pic:nvPicPr>
-                    <pic:cNvPr descr="index_files/figure-html/image-20250330132806207.png" id="29" name="Picture"/>
+                    <pic:cNvPr descr="index_files/figure-html/image-20250330132806207.png" id="30" name="Picture"/>
                     <pic:cNvPicPr>
                       <a:picLocks noChangeArrowheads="1" noChangeAspect="1"/>
                     </pic:cNvPicPr>
                   </pic:nvPicPr>
                   <pic:blipFill>
-                    <a:blip r:embed="rId27"/>
+                    <a:blip r:embed="rId28"/>
                     <a:stretch>
                       <a:fillRect/>
                     </a:stretch>
@@ -348,7 +344,7 @@
         </w:drawing>
       </w:r>
     </w:p>
-    <w:bookmarkEnd w:id="30"/>
+    <w:bookmarkEnd w:id="31"/>
     <w:p>
       <w:pPr>
         <w:pStyle w:val="FigureNote"/>
@@ -364,7 +360,7 @@
         <w:t xml:space="preserve">. Adaptación de acuerdo a Chopra y Meindel (2008)</w:t>
       </w:r>
     </w:p>
-    <w:bookmarkStart w:id="31" w:name="abastecimiento-o-suministro"/>
+    <w:bookmarkStart w:id="32" w:name="abastecimiento-o-suministro"/>
     <w:p>
       <w:pPr>
         <w:pStyle w:val="Heading3"/>
@@ -389,8 +385,8 @@
         <w:t xml:space="preserve">La etapa de abastecimiento se concentra en cómo, donde y cuando se consiguen y suministran las materias primas para fabricación de los productos terminados. Es la etapa relacionada con la función de compra, adquisición o abastecimiento de materias primas, insumos y soluciones complejas para el desarrollo de las actividades de fabricación o producción Bowersox et al., (2007).</w:t>
       </w:r>
     </w:p>
-    <w:bookmarkEnd w:id="31"/>
-    <w:bookmarkStart w:id="32" w:name="fabricación"/>
+    <w:bookmarkEnd w:id="32"/>
+    <w:bookmarkStart w:id="33" w:name="fabricación"/>
     <w:p>
       <w:pPr>
         <w:pStyle w:val="Heading3"/>
@@ -415,8 +411,8 @@
         <w:t xml:space="preserve">En esta etapa se convierten las materias primas en productos terminados. Más allá del proceso propio de producción que una compañía manufacturera o de servicios pueda establecer, la cadena de abastecimiento se enfoca en definir los procesos que existe entre esta etapa de la cadena y la etapa de abastecimiento y posteriormente la de distribuidores. De esta forma las empresas, deben establecer canales que les ETAPAS ABASTECIMIENTO FABRICACIÓN DISTRIBUCIÓN CONSUMIDOR Cadenas de Suministro 15 permitan controlar los frentes importantes que una cadena de abastecimiento requiera, las cuales se pueden consolidar en las etapas Cala, (2005).</w:t>
       </w:r>
     </w:p>
-    <w:bookmarkEnd w:id="32"/>
-    <w:bookmarkStart w:id="33" w:name="distribución"/>
+    <w:bookmarkEnd w:id="33"/>
+    <w:bookmarkStart w:id="34" w:name="distribución"/>
     <w:p>
       <w:pPr>
         <w:pStyle w:val="Heading3"/>
@@ -441,8 +437,8 @@
         <w:t xml:space="preserve">Se encarga de que dichos productos terminados lleguen al consumidor atreves de una red de distribuidores, almacenes y comercios minoristas. Una vez finalizado el proceso de producción el producto final debe ser transportado hasta su destino final, de acuerdo con el acuerdo realizado entre el productor y el cliente, quienes determinan el lugar de entrega y el medio de transporte para su llegada Díaz et al., (2008).</w:t>
       </w:r>
     </w:p>
-    <w:bookmarkEnd w:id="33"/>
-    <w:bookmarkStart w:id="34" w:name="consumidor"/>
+    <w:bookmarkEnd w:id="34"/>
+    <w:bookmarkStart w:id="35" w:name="consumidor"/>
     <w:p>
       <w:pPr>
         <w:pStyle w:val="Heading3"/>
@@ -467,9 +463,9 @@
         <w:t xml:space="preserve">Es una persona u organización que demanda bienes o servicios proporcionados por el productor o el proveedor de bienes o servicios. Es decir, es cualquiera que se ve afectado por el servicio, el producto o el proceso Juran J. (2007).</w:t>
       </w:r>
     </w:p>
-    <w:bookmarkEnd w:id="34"/>
     <w:bookmarkEnd w:id="35"/>
-    <w:bookmarkStart w:id="39" w:name="tipos-de-cadenas-de-suministros"/>
+    <w:bookmarkEnd w:id="36"/>
+    <w:bookmarkStart w:id="40" w:name="tipos-de-cadenas-de-suministros"/>
     <w:p>
       <w:pPr>
         <w:pStyle w:val="Heading2"/>
@@ -478,7 +474,7 @@
         <w:t xml:space="preserve">Tipos de cadenas de suministros</w:t>
       </w:r>
     </w:p>
-    <w:bookmarkStart w:id="36" w:name="empresas-industriales"/>
+    <w:bookmarkStart w:id="37" w:name="empresas-industriales"/>
     <w:p>
       <w:pPr>
         <w:pStyle w:val="Heading3"/>
@@ -511,8 +507,8 @@
         <w:t xml:space="preserve">con mucha logística, que dependerán del tamaño de la empresa, de las líneas de producción con que cuentan y mercado al que van dirigidos sus productos. Generalmente incluye funciones como, desarrollo de nuevos productos, la mercadotecnia, importación, fabricación, la distribución, las finanzas y el servicio al cliente.</w:t>
       </w:r>
     </w:p>
-    <w:bookmarkEnd w:id="36"/>
-    <w:bookmarkStart w:id="37" w:name="empresas-comercializadoras"/>
+    <w:bookmarkEnd w:id="37"/>
+    <w:bookmarkStart w:id="38" w:name="empresas-comercializadoras"/>
     <w:p>
       <w:pPr>
         <w:pStyle w:val="Heading3"/>
@@ -529,8 +525,8 @@
         <w:t xml:space="preserve">En este caso son menos elaboradas, no maneja la parte productiva, maneja mayormente la obtención y venta de productos. Abarca funciones destinadas a la recepción de una solicitud del cliente y el cumplimiento de dicha solicitud.</w:t>
       </w:r>
     </w:p>
-    <w:bookmarkEnd w:id="37"/>
-    <w:bookmarkStart w:id="38" w:name="empresas-de-servicios"/>
+    <w:bookmarkEnd w:id="38"/>
+    <w:bookmarkStart w:id="39" w:name="empresas-de-servicios"/>
     <w:p>
       <w:pPr>
         <w:pStyle w:val="Heading3"/>
@@ -547,9 +543,9 @@
         <w:t xml:space="preserve">Estas cuentan con cadenas muy cortas. Es más, una cadena jerárquica y depende del recurso humano.</w:t>
       </w:r>
     </w:p>
-    <w:bookmarkEnd w:id="38"/>
     <w:bookmarkEnd w:id="39"/>
-    <w:bookmarkStart w:id="43" w:name="X81e42a5596c61e2cc3540ca15459219662c7508"/>
+    <w:bookmarkEnd w:id="40"/>
+    <w:bookmarkStart w:id="44" w:name="X81e42a5596c61e2cc3540ca15459219662c7508"/>
     <w:p>
       <w:pPr>
         <w:pStyle w:val="Heading2"/>
@@ -632,18 +628,18 @@
           <wp:inline>
             <wp:extent cx="5156200" cy="1854200"/>
             <wp:effectExtent b="0" l="0" r="0" t="0"/>
-            <wp:docPr descr="Cadenas de suministro del atún" title="" id="41" name="Picture"/>
+            <wp:docPr descr="Cadenas de suministro del atún" title="" id="42" name="Picture"/>
             <a:graphic>
               <a:graphicData uri="http://schemas.openxmlformats.org/drawingml/2006/picture">
                 <pic:pic>
                   <pic:nvPicPr>
-                    <pic:cNvPr descr="index_files/figure-html/image-20250330133145909.png" id="42" name="Picture"/>
+                    <pic:cNvPr descr="index_files/figure-html/image-20250330133145909.png" id="43" name="Picture"/>
                     <pic:cNvPicPr>
                       <a:picLocks noChangeArrowheads="1" noChangeAspect="1"/>
                     </pic:cNvPicPr>
                   </pic:nvPicPr>
                   <pic:blipFill>
-                    <a:blip r:embed="rId40"/>
+                    <a:blip r:embed="rId41"/>
                     <a:stretch>
                       <a:fillRect/>
                     </a:stretch>
@@ -686,8 +682,8 @@
         <w:t xml:space="preserve">Los trabajadores del transporte desempeñan un papel de suma importancia en estas cadenas de suministro. Estas etapas están conectadas entre sí por trabajadores/as del transporte que trasladan el atún por carretera, ferrocarril, mar y aire entre empresas y ubicaciones.</w:t>
       </w:r>
     </w:p>
-    <w:bookmarkEnd w:id="43"/>
-    <w:bookmarkStart w:id="44" w:name="bibliografías"/>
+    <w:bookmarkEnd w:id="44"/>
+    <w:bookmarkStart w:id="45" w:name="bibliografías"/>
     <w:p>
       <w:pPr>
         <w:pStyle w:val="Heading2"/>
@@ -855,9 +851,9 @@
         <w:t xml:space="preserve">Volume 12, Number 1.</w:t>
       </w:r>
     </w:p>
-    <w:bookmarkEnd w:id="44"/>
     <w:bookmarkEnd w:id="45"/>
-    <w:bookmarkStart w:id="76" w:name="publicaciones-similares"/>
+    <w:bookmarkEnd w:id="46"/>
+    <w:bookmarkStart w:id="77" w:name="publicaciones-similares"/>
     <w:p>
       <w:pPr>
         <w:pStyle w:val="Heading1"/>
@@ -882,7 +878,11 @@
           <w:numId w:val="1002"/>
         </w:numPr>
       </w:pPr>
-      <w:hyperlink r:id="rId46">
+      <w:hyperlink r:id="rId47"/>
+      <w:r>
+        <w:t xml:space="preserve"> </w:t>
+      </w:r>
+      <w:hyperlink r:id="rId48">
         <w:r>
           <w:rPr>
             <w:rStyle w:val="Hyperlink"/>
@@ -890,16 +890,6 @@
           <w:t xml:space="preserve">El Aborto</w:t>
         </w:r>
       </w:hyperlink>
-      <w:r>
-        <w:t xml:space="preserve"> </w:t>
-      </w:r>
-      <w:r>
-        <w:t xml:space="preserve">Lee sin conexión</w:t>
-      </w:r>
-      <w:r>
-        <w:t xml:space="preserve"> </w:t>
-      </w:r>
-      <w:hyperlink r:id="rId47"/>
     </w:p>
     <w:p>
       <w:pPr>
@@ -909,7 +899,11 @@
           <w:numId w:val="1002"/>
         </w:numPr>
       </w:pPr>
-      <w:hyperlink r:id="rId48">
+      <w:hyperlink r:id="rId49"/>
+      <w:r>
+        <w:t xml:space="preserve"> </w:t>
+      </w:r>
+      <w:hyperlink r:id="rId50">
         <w:r>
           <w:rPr>
             <w:rStyle w:val="Hyperlink"/>
@@ -917,16 +911,6 @@
           <w:t xml:space="preserve">Sitios Web Asombrosos</w:t>
         </w:r>
       </w:hyperlink>
-      <w:r>
-        <w:t xml:space="preserve"> </w:t>
-      </w:r>
-      <w:r>
-        <w:t xml:space="preserve">Lee sin conexión</w:t>
-      </w:r>
-      <w:r>
-        <w:t xml:space="preserve"> </w:t>
-      </w:r>
-      <w:hyperlink r:id="rId49"/>
     </w:p>
     <w:p>
       <w:pPr>
@@ -936,7 +920,11 @@
           <w:numId w:val="1002"/>
         </w:numPr>
       </w:pPr>
-      <w:hyperlink r:id="rId50">
+      <w:hyperlink r:id="rId51"/>
+      <w:r>
+        <w:t xml:space="preserve"> </w:t>
+      </w:r>
+      <w:hyperlink r:id="rId52">
         <w:r>
           <w:rPr>
             <w:rStyle w:val="Hyperlink"/>
@@ -944,16 +932,6 @@
           <w:t xml:space="preserve">El Mercantilismo</w:t>
         </w:r>
       </w:hyperlink>
-      <w:r>
-        <w:t xml:space="preserve"> </w:t>
-      </w:r>
-      <w:r>
-        <w:t xml:space="preserve">Lee sin conexión</w:t>
-      </w:r>
-      <w:r>
-        <w:t xml:space="preserve"> </w:t>
-      </w:r>
-      <w:hyperlink r:id="rId51"/>
     </w:p>
     <w:p>
       <w:pPr>
@@ -963,7 +941,11 @@
           <w:numId w:val="1002"/>
         </w:numPr>
       </w:pPr>
-      <w:hyperlink r:id="rId52">
+      <w:hyperlink r:id="rId53"/>
+      <w:r>
+        <w:t xml:space="preserve"> </w:t>
+      </w:r>
+      <w:hyperlink r:id="rId54">
         <w:r>
           <w:rPr>
             <w:rStyle w:val="Hyperlink"/>
@@ -971,16 +953,6 @@
           <w:t xml:space="preserve">Comandos De Google Assistant</w:t>
         </w:r>
       </w:hyperlink>
-      <w:r>
-        <w:t xml:space="preserve"> </w:t>
-      </w:r>
-      <w:r>
-        <w:t xml:space="preserve">Lee sin conexión</w:t>
-      </w:r>
-      <w:r>
-        <w:t xml:space="preserve"> </w:t>
-      </w:r>
-      <w:hyperlink r:id="rId53"/>
     </w:p>
     <w:p>
       <w:pPr>
@@ -990,7 +962,11 @@
           <w:numId w:val="1002"/>
         </w:numPr>
       </w:pPr>
-      <w:hyperlink r:id="rId54">
+      <w:hyperlink r:id="rId55"/>
+      <w:r>
+        <w:t xml:space="preserve"> </w:t>
+      </w:r>
+      <w:hyperlink r:id="rId56">
         <w:r>
           <w:rPr>
             <w:rStyle w:val="Hyperlink"/>
@@ -998,16 +974,6 @@
           <w:t xml:space="preserve">Plan De Negocio Exportacion De Trucha Arcoires</w:t>
         </w:r>
       </w:hyperlink>
-      <w:r>
-        <w:t xml:space="preserve"> </w:t>
-      </w:r>
-      <w:r>
-        <w:t xml:space="preserve">Lee sin conexión</w:t>
-      </w:r>
-      <w:r>
-        <w:t xml:space="preserve"> </w:t>
-      </w:r>
-      <w:hyperlink r:id="rId55"/>
     </w:p>
     <w:p>
       <w:pPr>
@@ -1017,7 +983,11 @@
           <w:numId w:val="1002"/>
         </w:numPr>
       </w:pPr>
-      <w:hyperlink r:id="rId56">
+      <w:hyperlink r:id="rId57"/>
+      <w:r>
+        <w:t xml:space="preserve"> </w:t>
+      </w:r>
+      <w:hyperlink r:id="rId58">
         <w:r>
           <w:rPr>
             <w:rStyle w:val="Hyperlink"/>
@@ -1025,16 +995,6 @@
           <w:t xml:space="preserve">Plan De Negocio Exportacion De Tuna</w:t>
         </w:r>
       </w:hyperlink>
-      <w:r>
-        <w:t xml:space="preserve"> </w:t>
-      </w:r>
-      <w:r>
-        <w:t xml:space="preserve">Lee sin conexión</w:t>
-      </w:r>
-      <w:r>
-        <w:t xml:space="preserve"> </w:t>
-      </w:r>
-      <w:hyperlink r:id="rId57"/>
     </w:p>
     <w:p>
       <w:pPr>
@@ -1044,7 +1004,11 @@
           <w:numId w:val="1002"/>
         </w:numPr>
       </w:pPr>
-      <w:hyperlink r:id="rId58">
+      <w:hyperlink r:id="rId59"/>
+      <w:r>
+        <w:t xml:space="preserve"> </w:t>
+      </w:r>
+      <w:hyperlink r:id="rId60">
         <w:r>
           <w:rPr>
             <w:rStyle w:val="Hyperlink"/>
@@ -1052,16 +1016,6 @@
           <w:t xml:space="preserve">Comandos De Blogdown</w:t>
         </w:r>
       </w:hyperlink>
-      <w:r>
-        <w:t xml:space="preserve"> </w:t>
-      </w:r>
-      <w:r>
-        <w:t xml:space="preserve">Lee sin conexión</w:t>
-      </w:r>
-      <w:r>
-        <w:t xml:space="preserve"> </w:t>
-      </w:r>
-      <w:hyperlink r:id="rId59"/>
     </w:p>
     <w:p>
       <w:pPr>
@@ -1071,7 +1025,11 @@
           <w:numId w:val="1002"/>
         </w:numPr>
       </w:pPr>
-      <w:hyperlink r:id="rId60">
+      <w:hyperlink r:id="rId61"/>
+      <w:r>
+        <w:t xml:space="preserve"> </w:t>
+      </w:r>
+      <w:hyperlink r:id="rId62">
         <w:r>
           <w:rPr>
             <w:rStyle w:val="Hyperlink"/>
@@ -1079,16 +1037,6 @@
           <w:t xml:space="preserve">Gestion Publica Y Administracion Publica</w:t>
         </w:r>
       </w:hyperlink>
-      <w:r>
-        <w:t xml:space="preserve"> </w:t>
-      </w:r>
-      <w:r>
-        <w:t xml:space="preserve">Lee sin conexión</w:t>
-      </w:r>
-      <w:r>
-        <w:t xml:space="preserve"> </w:t>
-      </w:r>
-      <w:hyperlink r:id="rId61"/>
     </w:p>
     <w:p>
       <w:pPr>
@@ -1098,7 +1046,11 @@
           <w:numId w:val="1002"/>
         </w:numPr>
       </w:pPr>
-      <w:hyperlink r:id="rId62">
+      <w:hyperlink r:id="rId63"/>
+      <w:r>
+        <w:t xml:space="preserve"> </w:t>
+      </w:r>
+      <w:hyperlink r:id="rId64">
         <w:r>
           <w:rPr>
             <w:rStyle w:val="Hyperlink"/>
@@ -1106,16 +1058,6 @@
           <w:t xml:space="preserve">Reformas Y Modernizacion De La Gestion Publica</w:t>
         </w:r>
       </w:hyperlink>
-      <w:r>
-        <w:t xml:space="preserve"> </w:t>
-      </w:r>
-      <w:r>
-        <w:t xml:space="preserve">Lee sin conexión</w:t>
-      </w:r>
-      <w:r>
-        <w:t xml:space="preserve"> </w:t>
-      </w:r>
-      <w:hyperlink r:id="rId63"/>
     </w:p>
     <w:p>
       <w:pPr>
@@ -1125,7 +1067,11 @@
           <w:numId w:val="1002"/>
         </w:numPr>
       </w:pPr>
-      <w:hyperlink r:id="rId64">
+      <w:hyperlink r:id="rId65"/>
+      <w:r>
+        <w:t xml:space="preserve"> </w:t>
+      </w:r>
+      <w:hyperlink r:id="rId66">
         <w:r>
           <w:rPr>
             <w:rStyle w:val="Hyperlink"/>
@@ -1133,16 +1079,6 @@
           <w:t xml:space="preserve">Cadena De Suministros</w:t>
         </w:r>
       </w:hyperlink>
-      <w:r>
-        <w:t xml:space="preserve"> </w:t>
-      </w:r>
-      <w:r>
-        <w:t xml:space="preserve">Lee sin conexión</w:t>
-      </w:r>
-      <w:r>
-        <w:t xml:space="preserve"> </w:t>
-      </w:r>
-      <w:hyperlink r:id="rId65"/>
     </w:p>
     <w:p>
       <w:pPr>
@@ -1152,7 +1088,11 @@
           <w:numId w:val="1002"/>
         </w:numPr>
       </w:pPr>
-      <w:hyperlink r:id="rId66">
+      <w:hyperlink r:id="rId67"/>
+      <w:r>
+        <w:t xml:space="preserve"> </w:t>
+      </w:r>
+      <w:hyperlink r:id="rId68">
         <w:r>
           <w:rPr>
             <w:rStyle w:val="Hyperlink"/>
@@ -1160,16 +1100,6 @@
           <w:t xml:space="preserve">Economia Agraria</w:t>
         </w:r>
       </w:hyperlink>
-      <w:r>
-        <w:t xml:space="preserve"> </w:t>
-      </w:r>
-      <w:r>
-        <w:t xml:space="preserve">Lee sin conexión</w:t>
-      </w:r>
-      <w:r>
-        <w:t xml:space="preserve"> </w:t>
-      </w:r>
-      <w:hyperlink r:id="rId67"/>
     </w:p>
     <w:p>
       <w:pPr>
@@ -1179,7 +1109,11 @@
           <w:numId w:val="1002"/>
         </w:numPr>
       </w:pPr>
-      <w:hyperlink r:id="rId68">
+      <w:hyperlink r:id="rId69"/>
+      <w:r>
+        <w:t xml:space="preserve"> </w:t>
+      </w:r>
+      <w:hyperlink r:id="rId70">
         <w:r>
           <w:rPr>
             <w:rStyle w:val="Hyperlink"/>
@@ -1187,16 +1121,6 @@
           <w:t xml:space="preserve">Impacto Del Cambio Climatico</w:t>
         </w:r>
       </w:hyperlink>
-      <w:r>
-        <w:t xml:space="preserve"> </w:t>
-      </w:r>
-      <w:r>
-        <w:t xml:space="preserve">Lee sin conexión</w:t>
-      </w:r>
-      <w:r>
-        <w:t xml:space="preserve"> </w:t>
-      </w:r>
-      <w:hyperlink r:id="rId69"/>
     </w:p>
     <w:p>
       <w:pPr>
@@ -1206,7 +1130,11 @@
           <w:numId w:val="1002"/>
         </w:numPr>
       </w:pPr>
-      <w:hyperlink r:id="rId70">
+      <w:hyperlink r:id="rId71"/>
+      <w:r>
+        <w:t xml:space="preserve"> </w:t>
+      </w:r>
+      <w:hyperlink r:id="rId72">
         <w:r>
           <w:rPr>
             <w:rStyle w:val="Hyperlink"/>
@@ -1214,16 +1142,6 @@
           <w:t xml:space="preserve">Cualidades De Los Servidores Publicos</w:t>
         </w:r>
       </w:hyperlink>
-      <w:r>
-        <w:t xml:space="preserve"> </w:t>
-      </w:r>
-      <w:r>
-        <w:t xml:space="preserve">Lee sin conexión</w:t>
-      </w:r>
-      <w:r>
-        <w:t xml:space="preserve"> </w:t>
-      </w:r>
-      <w:hyperlink r:id="rId71"/>
     </w:p>
     <w:p>
       <w:pPr>
@@ -1233,7 +1151,11 @@
           <w:numId w:val="1002"/>
         </w:numPr>
       </w:pPr>
-      <w:hyperlink r:id="rId72">
+      <w:hyperlink r:id="rId73"/>
+      <w:r>
+        <w:t xml:space="preserve"> </w:t>
+      </w:r>
+      <w:hyperlink r:id="rId74">
         <w:r>
           <w:rPr>
             <w:rStyle w:val="Hyperlink"/>
@@ -1241,16 +1163,6 @@
           <w:t xml:space="preserve">La Economia Peruana Entre 1970 1990</w:t>
         </w:r>
       </w:hyperlink>
-      <w:r>
-        <w:t xml:space="preserve"> </w:t>
-      </w:r>
-      <w:r>
-        <w:t xml:space="preserve">Lee sin conexión</w:t>
-      </w:r>
-      <w:r>
-        <w:t xml:space="preserve"> </w:t>
-      </w:r>
-      <w:hyperlink r:id="rId73"/>
     </w:p>
     <w:p>
       <w:pPr>
@@ -1260,7 +1172,11 @@
           <w:numId w:val="1002"/>
         </w:numPr>
       </w:pPr>
-      <w:hyperlink r:id="rId74">
+      <w:hyperlink r:id="rId75"/>
+      <w:r>
+        <w:t xml:space="preserve"> </w:t>
+      </w:r>
+      <w:hyperlink r:id="rId76">
         <w:r>
           <w:rPr>
             <w:rStyle w:val="Hyperlink"/>
@@ -1268,16 +1184,6 @@
           <w:t xml:space="preserve">Economia Regional</w:t>
         </w:r>
       </w:hyperlink>
-      <w:r>
-        <w:t xml:space="preserve"> </w:t>
-      </w:r>
-      <w:r>
-        <w:t xml:space="preserve">Lee sin conexión</w:t>
-      </w:r>
-      <w:r>
-        <w:t xml:space="preserve"> </w:t>
-      </w:r>
-      <w:hyperlink r:id="rId75"/>
     </w:p>
     <w:p>
       <w:pPr>
@@ -1287,7 +1193,7 @@
         <w:t xml:space="preserve">Esperamos que encuentres estas publicaciones igualmente interesantes y útiles. ¡Disfruta de la lectura!</w:t>
       </w:r>
     </w:p>
-    <w:bookmarkEnd w:id="76"/>
+    <w:bookmarkEnd w:id="77"/>
     <w:sectPr>
       <w:headerReference r:id="rId9" w:type="even"/>
       <w:headerReference r:id="rId11" w:type="default"/>

</xml_diff>